<commit_message>
got everything lined up for my references SO FAR - ez pz
</commit_message>
<xml_diff>
--- a/Dissertation Proposal/Restructure process/Dissertation Proposal Section Drafts/introduction and literature review draft.docx
+++ b/Dissertation Proposal/Restructure process/Dissertation Proposal Section Drafts/introduction and literature review draft.docx
@@ -144,7 +144,15 @@
         <w:t xml:space="preserve"> and reaching a consensus with their immediate peers,</w:t>
       </w:r>
       <w:r>
-        <w:t xml:space="preserve"> this individual feels justified in</w:t>
+        <w:t xml:space="preserve"> </w:t>
+      </w:r>
+      <w:proofErr w:type="gramStart"/>
+      <w:r>
+        <w:t>this individual feels</w:t>
+      </w:r>
+      <w:proofErr w:type="gramEnd"/>
+      <w:r>
+        <w:t xml:space="preserve"> justified in</w:t>
       </w:r>
       <w:r>
         <w:t xml:space="preserve"> disbelieving the existence of global warming.</w:t>
@@ -201,7 +209,13 @@
         <w:t>ly</w:t>
       </w:r>
       <w:r>
-        <w:t xml:space="preserve"> common example of how human belief can be affected by misinformation.</w:t>
+        <w:t xml:space="preserve"> common example of how </w:t>
+      </w:r>
+      <w:r>
+        <w:t>misinformation can lead to polarized beliefs</w:t>
+      </w:r>
+      <w:r>
+        <w:t>.</w:t>
       </w:r>
       <w:r>
         <w:t xml:space="preserve"> </w:t>
@@ -587,7 +601,27 @@
         <w:rPr>
           <w:highlight w:val="yellow"/>
         </w:rPr>
-        <w:t>(Himmelfarb, 1993; Greenwald &amp; Banaji, 1995)</w:t>
+        <w:t>(</w:t>
+      </w:r>
+      <w:proofErr w:type="spellStart"/>
+      <w:r>
+        <w:rPr>
+          <w:highlight w:val="yellow"/>
+        </w:rPr>
+        <w:t>Eagly</w:t>
+      </w:r>
+      <w:proofErr w:type="spellEnd"/>
+      <w:r>
+        <w:rPr>
+          <w:highlight w:val="yellow"/>
+        </w:rPr>
+        <w:t xml:space="preserve"> &amp; Shelly</w:t>
+      </w:r>
+      <w:r>
+        <w:rPr>
+          <w:highlight w:val="yellow"/>
+        </w:rPr>
+        <w:t>, 1993; Greenwald &amp; Banaji, 1995)</w:t>
       </w:r>
       <w:r>
         <w:t xml:space="preserve">. However, many attitudes exist in which motivated response bias precludes explicit measurement; the Implicit Association Test (IAT) developed by </w:t>
@@ -851,7 +885,13 @@
         <w:rPr>
           <w:highlight w:val="yellow"/>
         </w:rPr>
-        <w:t>Petty &amp; Wegener 1999</w:t>
+        <w:t xml:space="preserve">Chaiken &amp; Trope, </w:t>
+      </w:r>
+      <w:r>
+        <w:rPr>
+          <w:highlight w:val="yellow"/>
+        </w:rPr>
+        <w:t>1999</w:t>
       </w:r>
       <w:r>
         <w:t>)</w:t>
@@ -1015,7 +1055,15 @@
         <w:t>)</w:t>
       </w:r>
       <w:r>
-        <w:t xml:space="preserve">. In an </w:t>
+        <w:t xml:space="preserve">. In </w:t>
+      </w:r>
+      <w:proofErr w:type="gramStart"/>
+      <w:r>
+        <w:t>an</w:t>
+      </w:r>
+      <w:proofErr w:type="gramEnd"/>
+      <w:r>
+        <w:t xml:space="preserve"> </w:t>
       </w:r>
       <w:r>
         <w:t>practical</w:t>
@@ -1027,21 +1075,19 @@
         <w:rPr>
           <w:highlight w:val="yellow"/>
         </w:rPr>
-        <w:t xml:space="preserve">Maheswaran, </w:t>
-      </w:r>
-      <w:proofErr w:type="spellStart"/>
-      <w:r>
-        <w:rPr>
-          <w:highlight w:val="yellow"/>
-        </w:rPr>
-        <w:t>Mackie,and</w:t>
-      </w:r>
-      <w:proofErr w:type="spellEnd"/>
-      <w:r>
-        <w:rPr>
-          <w:highlight w:val="yellow"/>
-        </w:rPr>
-        <w:t xml:space="preserve"> Chaiken 1992; Richard and </w:t>
+        <w:t>Maheswaran, Mackie,</w:t>
+      </w:r>
+      <w:r>
+        <w:rPr>
+          <w:highlight w:val="yellow"/>
+        </w:rPr>
+        <w:t xml:space="preserve"> </w:t>
+      </w:r>
+      <w:r>
+        <w:rPr>
+          <w:highlight w:val="yellow"/>
+        </w:rPr>
+        <w:t xml:space="preserve">and Chaiken 1992; Richard and </w:t>
       </w:r>
       <w:proofErr w:type="spellStart"/>
       <w:r>
@@ -1644,7 +1690,19 @@
         <w:rPr>
           <w:highlight w:val="yellow"/>
         </w:rPr>
-        <w:t>(Frankford, 2015; DiJulio, Firth, and Brodie 2014)</w:t>
+        <w:t xml:space="preserve">(Frankford, 2015; </w:t>
+      </w:r>
+      <w:r>
+        <w:rPr>
+          <w:highlight w:val="yellow"/>
+        </w:rPr>
+        <w:t xml:space="preserve">Kaiser Health Policy Tracking Poll, </w:t>
+      </w:r>
+      <w:r>
+        <w:rPr>
+          <w:highlight w:val="yellow"/>
+        </w:rPr>
+        <w:t>2014)</w:t>
       </w:r>
       <w:r>
         <w:t>. Misinformation due to social consensus can occasionally even outweigh expertise; A</w:t>
@@ -1752,6 +1810,7 @@
         <w:rPr>
           <w:szCs w:val="24"/>
         </w:rPr>
+        <w:lastRenderedPageBreak/>
         <w:t>Scientific consensus is</w:t>
       </w:r>
       <w:r>
@@ -1812,7 +1871,6 @@
         <w:rPr>
           <w:szCs w:val="24"/>
         </w:rPr>
-        <w:lastRenderedPageBreak/>
         <w:t xml:space="preserve">and over 50% being “unsure” about the presence or absence of a relationship </w:t>
       </w:r>
       <w:r>
@@ -1820,7 +1878,7 @@
           <w:szCs w:val="24"/>
           <w:highlight w:val="yellow"/>
         </w:rPr>
-        <w:t>(Newport et al., 2015)</w:t>
+        <w:t>(Newport, 2015)</w:t>
       </w:r>
       <w:r>
         <w:rPr>
@@ -2023,7 +2081,7 @@
         <w:rPr>
           <w:highlight w:val="yellow"/>
         </w:rPr>
-        <w:t xml:space="preserve">(Morgan &amp; </w:t>
+        <w:t>(</w:t>
       </w:r>
       <w:proofErr w:type="spellStart"/>
       <w:r>
@@ -2037,20 +2095,32 @@
         <w:rPr>
           <w:highlight w:val="yellow"/>
         </w:rPr>
-        <w:t>, 2020)</w:t>
-      </w:r>
-      <w:r>
-        <w:t xml:space="preserve">. In practice, this means that differing levels of moral conviction consistently </w:t>
+        <w:t>, 202</w:t>
+      </w:r>
+      <w:r>
+        <w:rPr>
+          <w:highlight w:val="yellow"/>
+        </w:rPr>
+        <w:t>1</w:t>
+      </w:r>
+      <w:r>
+        <w:rPr>
+          <w:highlight w:val="yellow"/>
+        </w:rPr>
+        <w:t>)</w:t>
+      </w:r>
+      <w:r>
+        <w:t xml:space="preserve">. In practice, this means that </w:t>
+      </w:r>
+      <w:r>
+        <w:lastRenderedPageBreak/>
+        <w:t xml:space="preserve">differing levels of moral conviction consistently </w:t>
       </w:r>
       <w:r>
         <w:t>predict</w:t>
       </w:r>
       <w:r>
-        <w:t xml:space="preserve"> how much an individual believes that their attitude about an issue is ‘objectively true’ and ‘universally applicable in all </w:t>
-      </w:r>
-      <w:r>
-        <w:lastRenderedPageBreak/>
-        <w:t xml:space="preserve">cases’. </w:t>
+        <w:t xml:space="preserve"> how much an individual believes that their attitude about an issue is ‘objectively true’ and ‘universally applicable in all cases’. </w:t>
       </w:r>
       <w:r>
         <w:t xml:space="preserve">Conversely, beliefs with low levels of moral conviction are viewed as subjective preferences where legitimate disagreement is acceptable </w:t>
@@ -2138,7 +2208,15 @@
         <w:t>(Wright et al., 2008)</w:t>
       </w:r>
       <w:r>
-        <w:t xml:space="preserve">. Conversely, there are likewise few beliefs that are ‘universally’ viewed as nonmoral (e.g., choosing to exercise, taste in music, etc.). This indicates that for every individual, </w:t>
+        <w:t xml:space="preserve">. Conversely, there are likewise </w:t>
+      </w:r>
+      <w:proofErr w:type="gramStart"/>
+      <w:r>
+        <w:t>few</w:t>
+      </w:r>
+      <w:proofErr w:type="gramEnd"/>
+      <w:r>
+        <w:t xml:space="preserve"> beliefs that are ‘universally’ viewed as nonmoral (e.g., choosing to exercise, taste in music, etc.). This indicates that for every individual, </w:t>
       </w:r>
       <w:r>
         <w:t>at least some of their beliefs</w:t>
@@ -2236,6 +2314,7 @@
         <w:t xml:space="preserve"> Another </w:t>
       </w:r>
       <w:r>
+        <w:lastRenderedPageBreak/>
         <w:t xml:space="preserve">vital interaction between moral conviction and attitude change is the ‘inoculation’ of individuals against the effects </w:t>
       </w:r>
       <w:r>
@@ -2248,11 +2327,7 @@
         <w:t xml:space="preserve"> </w:t>
       </w:r>
       <w:r>
-        <w:t xml:space="preserve">Individuals that feel strong moral conviction </w:t>
-      </w:r>
-      <w:r>
-        <w:lastRenderedPageBreak/>
-        <w:t>about a belief do so because of a ‘greater moral purpose’ underlying the structures of authority,</w:t>
+        <w:t>Individuals that feel strong moral conviction about a belief do so because of a ‘greater moral purpose’ underlying the structures of authority,</w:t>
       </w:r>
       <w:r>
         <w:t xml:space="preserve"> rather than the authority themselves (</w:t>
@@ -2261,7 +2336,7 @@
         <w:rPr>
           <w:highlight w:val="yellow"/>
         </w:rPr>
-        <w:t>Kohlberg 1976, Rest et al. 1999</w:t>
+        <w:t>Rest et al. 1999</w:t>
       </w:r>
       <w:r>
         <w:t>).</w:t>
@@ -2424,7 +2499,11 @@
         <w:t>, 2017)</w:t>
       </w:r>
       <w:r>
-        <w:t xml:space="preserve">. However, this evidence is somewhat mixed, as </w:t>
+        <w:t xml:space="preserve">. However, this evidence is </w:t>
+      </w:r>
+      <w:r>
+        <w:lastRenderedPageBreak/>
+        <w:t xml:space="preserve">somewhat mixed, as </w:t>
       </w:r>
       <w:r>
         <w:t>Clifford and colleagues (2017) were unable to reduce moral conviction on ‘food politics’ e.g., support for factory farming, genetically modified food, animal welfare)</w:t>
@@ -2450,7 +2529,6 @@
       </w:pPr>
       <w:commentRangeStart w:id="15"/>
       <w:r>
-        <w:lastRenderedPageBreak/>
         <w:t>Need for Further Research</w:t>
       </w:r>
     </w:p>
@@ -5319,7 +5397,12 @@
 </file>
 
 <file path=customXml/item1.xml><?xml version="1.0" encoding="utf-8"?>
-<b:Sources xmlns:b="http://schemas.openxmlformats.org/officeDocument/2006/bibliography" xmlns="http://schemas.openxmlformats.org/officeDocument/2006/bibliography" SelectedStyle="\APASixthEditionOfficeOnline.xsl" StyleName="APA" Version="6"/>
+<?mso-contentType ?>
+<FormTemplates xmlns="http://schemas.microsoft.com/sharepoint/v3/contenttype/forms">
+  <Display>DocumentLibraryForm</Display>
+  <Edit>DocumentLibraryForm</Edit>
+  <New>DocumentLibraryForm</New>
+</FormTemplates>
 </file>
 
 <file path=customXml/item2.xml><?xml version="1.0" encoding="utf-8"?>
@@ -5581,12 +5664,7 @@
 </file>
 
 <file path=customXml/item3.xml><?xml version="1.0" encoding="utf-8"?>
-<?mso-contentType ?>
-<FormTemplates xmlns="http://schemas.microsoft.com/sharepoint/v3/contenttype/forms">
-  <Display>DocumentLibraryForm</Display>
-  <Edit>DocumentLibraryForm</Edit>
-  <New>DocumentLibraryForm</New>
-</FormTemplates>
+<b:Sources xmlns:b="http://schemas.openxmlformats.org/officeDocument/2006/bibliography" xmlns="http://schemas.openxmlformats.org/officeDocument/2006/bibliography" SelectedStyle="\APASixthEditionOfficeOnline.xsl" StyleName="APA" Version="6"/>
 </file>
 
 <file path=customXml/item4.xml><?xml version="1.0" encoding="utf-8"?>
@@ -5600,9 +5678,9 @@
 </file>
 
 <file path=customXml/itemProps1.xml><?xml version="1.0" encoding="utf-8"?>
-<ds:datastoreItem xmlns:ds="http://schemas.openxmlformats.org/officeDocument/2006/customXml" ds:itemID="{E76CBE9A-B066-4229-813B-EB59CD54C56B}">
+<ds:datastoreItem xmlns:ds="http://schemas.openxmlformats.org/officeDocument/2006/customXml" ds:itemID="{370C9932-052A-4234-B377-CD6828F126DD}">
   <ds:schemaRefs>
-    <ds:schemaRef ds:uri="http://schemas.openxmlformats.org/officeDocument/2006/bibliography"/>
+    <ds:schemaRef ds:uri="http://schemas.microsoft.com/sharepoint/v3/contenttype/forms"/>
   </ds:schemaRefs>
 </ds:datastoreItem>
 </file>
@@ -5628,9 +5706,9 @@
 </file>
 
 <file path=customXml/itemProps3.xml><?xml version="1.0" encoding="utf-8"?>
-<ds:datastoreItem xmlns:ds="http://schemas.openxmlformats.org/officeDocument/2006/customXml" ds:itemID="{370C9932-052A-4234-B377-CD6828F126DD}">
+<ds:datastoreItem xmlns:ds="http://schemas.openxmlformats.org/officeDocument/2006/customXml" ds:itemID="{E76CBE9A-B066-4229-813B-EB59CD54C56B}">
   <ds:schemaRefs>
-    <ds:schemaRef ds:uri="http://schemas.microsoft.com/sharepoint/v3/contenttype/forms"/>
+    <ds:schemaRef ds:uri="http://schemas.openxmlformats.org/officeDocument/2006/bibliography"/>
   </ds:schemaRefs>
 </ds:datastoreItem>
 </file>

</xml_diff>